<commit_message>
FEAT: finalização da primeira versão da page about
</commit_message>
<xml_diff>
--- a/src/assets/files/Oi.docx
+++ b/src/assets/files/Oi.docx
@@ -11,15 +11,7 @@
       </w:pPr>
       <w:r>
         <w:rPr/>
-        <w:t>Oi, eu sou a Camila, psicóloga formada pela Universidade Cruzeiro do Sul desde 2019. Trabalho como psicóloga clínica desde a minha formação, e sou completamente encantada pela minha profissão. Adoro a escolha que fiz de diariamente escutar pessoas contando suas histórias, ressignificando suas dores e compartilhando suas alegrias. Desde antes da graduação já tinha uma forte inclinação a psicanálise. Em casa, tinha acesso a livros freudianos e ainda na adolescência iniciei algumas leituras que determinaram minha escolha profissional. Hoje percebo que desde muito pequena sou sensível e atenta a tudo que não é muito concreto, ao lado meio místico e desconhecido em todos nós e acredito que minha maneira filosófica de questionar e olhar as pessoas e as situações justificam, em partes, minha atração pelo inconsciente humano. Na graduação conheci outras abordagens da psicologia e com isso, fui me aproximando ainda mais da psicanálise. Hoje em dia me atraio para questões raciais e de gênero na escuta clínica e recentemente, me permitindo estudos dentro da parentalidade e de pautas acerca do abandono afetivo. Na min</w:t>
-      </w:r>
-      <w:r>
-        <w:rPr/>
-        <w:t>h</w:t>
-      </w:r>
-      <w:r>
-        <w:rPr/>
-        <w:t>a trajetória profissional, tenho experiencia clínica com crianças a partir de 4 anos de idade, adolescentes e adultos. Conclui um curso de aperfeiçoamento em Clínica Psicanalítica em 2022 e recentemente publiquei meu primeiro artigo em uma revista de psicanálise, fato que me trouxe muita satisfação acadêmica e profissional. Hoje em dia, meu foco é em atendimentos individuais de adolescentes e adultos. Tenho alguns interesses pessoais que…</w:t>
+        <w:t>Oi, eu sou a Camila, psicóloga formada pela Universidade Cruzeiro do Sul desde 2019. Trabalho como psicóloga clínica desde a minha formação, e sou completamente encantada pela minha profissão. Adoro a escolha que fiz de diariamente escutar pessoas contando suas histórias, ressignificando suas dores e compartilhando suas alegrias. Desde antes da graduação já tinha uma forte inclinação a psicanálise. Em casa, tinha acesso a livros freudianos e ainda na adolescência iniciei algumas leituras que determinaram minha escolha profissional. Hoje percebo que desde muito pequena sou sensível e atenta a tudo que não é muito concreto, ao lado meio místico e desconhecido em todos nós e acredito que minha maneira filosófica de questionar e olhar as pessoas e as situações justificam, em partes, minha atração pelo inconsciente humano. Na graduação conheci outras abordagens da psicologia e com isso, fui me aproximando ainda mais da psicanálise. Hoje em dia me atraio para questões raciais e de gênero na escuta clínica e recentemente, me permitindo estudos dentro da parentalidade e de pautas acerca do abandono afetivo. Na minha trajetória profissional, tenho experiencia clínica com crianças a partir de 4 anos de idade, adolescentes e adultos. Conclui um curso de aperfeiçoamento em Clínica Psicanalítica em 2022 e recentemente publiquei meu primeiro artigo em uma revista de psicanálise, fato que me trouxe muita satisfação acadêmica e profissional. Hoje em dia, meu foco é em atendimentos individuais de adolescentes e adultos. Tenho alguns interesses pessoais que…</w:t>
       </w:r>
     </w:p>
     <w:p>
@@ -99,11 +91,7 @@
       </w:pPr>
       <w:r>
         <w:rPr/>
-        <w:t xml:space="preserve">2022 apresentação do artigo no congresso ABRASME – </w:t>
-      </w:r>
-      <w:r>
-        <w:rPr/>
-        <w:t>Associação Brasileira de Saúde Mental</w:t>
+        <w:t>2022 apresentação do artigo no congresso ABRASME – Associação Brasileira de Saúde Mental</w:t>
       </w:r>
     </w:p>
     <w:p>
@@ -804,6 +792,7 @@
     <w:qFormat/>
     <w:pPr>
       <w:widowControl/>
+      <w:suppressAutoHyphens w:val="true"/>
       <w:bidi w:val="0"/>
       <w:spacing w:lineRule="auto" w:line="259" w:before="0" w:after="160"/>
       <w:jc w:val="left"/>

</xml_diff>